<commit_message>
reseñas a lecciones inscritas
</commit_message>
<xml_diff>
--- a/DOCUMENTACION/AVANZE MODULOS 8-11 (Recuperado automáticamente).docx
+++ b/DOCUMENTACION/AVANZE MODULOS 8-11 (Recuperado automáticamente).docx
@@ -31584,16 +31584,16 @@
     <w:p>
       <w:r>
         <w:drawing>
-          <wp:anchor distT="0" distB="0" distL="114300" distR="114300" simplePos="0" relativeHeight="251719680" behindDoc="0" locked="0" layoutInCell="1" allowOverlap="1" wp14:anchorId="724CC1A3" wp14:editId="571DE181">
+          <wp:anchor distT="0" distB="0" distL="114300" distR="114300" simplePos="0" relativeHeight="251719680" behindDoc="0" locked="0" layoutInCell="1" allowOverlap="1" wp14:anchorId="724CC1A3" wp14:editId="44791231">
             <wp:simplePos x="0" y="0"/>
             <wp:positionH relativeFrom="margin">
-              <wp:posOffset>-116170</wp:posOffset>
+              <wp:posOffset>-113977</wp:posOffset>
             </wp:positionH>
             <wp:positionV relativeFrom="paragraph">
-              <wp:posOffset>305674</wp:posOffset>
+              <wp:posOffset>307208</wp:posOffset>
             </wp:positionV>
-            <wp:extent cx="3295015" cy="2190750"/>
-            <wp:effectExtent l="0" t="0" r="635" b="0"/>
+            <wp:extent cx="4011284" cy="2666974"/>
+            <wp:effectExtent l="0" t="0" r="8890" b="635"/>
             <wp:wrapNone/>
             <wp:docPr id="31" name="Imagen 31"/>
             <wp:cNvGraphicFramePr>
@@ -31621,7 +31621,7 @@
                   <pic:spPr>
                     <a:xfrm>
                       <a:off x="0" y="0"/>
-                      <a:ext cx="3295015" cy="2190750"/>
+                      <a:ext cx="4013186" cy="2668238"/>
                     </a:xfrm>
                     <a:prstGeom prst="rect">
                       <a:avLst/>
@@ -31680,6 +31680,702 @@
       <w:pPr>
         <w:tabs>
           <w:tab w:val="left" w:pos="2513"/>
+        </w:tabs>
+      </w:pPr>
+      <w:proofErr w:type="spellStart"/>
+      <w:r>
+        <w:t>Manage-reviews.blade.php</w:t>
+      </w:r>
+      <w:proofErr w:type="spellEnd"/>
+    </w:p>
+    <w:p>
+      <w:pPr>
+        <w:tabs>
+          <w:tab w:val="left" w:pos="2513"/>
+        </w:tabs>
+      </w:pPr>
+      <w:r>
+        <w:drawing>
+          <wp:anchor distT="0" distB="0" distL="114300" distR="114300" simplePos="0" relativeHeight="251725824" behindDoc="0" locked="0" layoutInCell="1" allowOverlap="1" wp14:anchorId="795A7447" wp14:editId="3EFD4F63">
+            <wp:simplePos x="0" y="0"/>
+            <wp:positionH relativeFrom="column">
+              <wp:posOffset>-165172</wp:posOffset>
+            </wp:positionH>
+            <wp:positionV relativeFrom="paragraph">
+              <wp:posOffset>141641</wp:posOffset>
+            </wp:positionV>
+            <wp:extent cx="5612130" cy="2401570"/>
+            <wp:effectExtent l="0" t="0" r="7620" b="0"/>
+            <wp:wrapNone/>
+            <wp:docPr id="37" name="Imagen 37"/>
+            <wp:cNvGraphicFramePr>
+              <a:graphicFrameLocks xmlns:a="http://schemas.openxmlformats.org/drawingml/2006/main" noChangeAspect="1"/>
+            </wp:cNvGraphicFramePr>
+            <a:graphic xmlns:a="http://schemas.openxmlformats.org/drawingml/2006/main">
+              <a:graphicData uri="http://schemas.openxmlformats.org/drawingml/2006/picture">
+                <pic:pic xmlns:pic="http://schemas.openxmlformats.org/drawingml/2006/picture">
+                  <pic:nvPicPr>
+                    <pic:cNvPr id="1" name=""/>
+                    <pic:cNvPicPr/>
+                  </pic:nvPicPr>
+                  <pic:blipFill>
+                    <a:blip r:embed="rId83" cstate="print">
+                      <a:extLst>
+                        <a:ext uri="{28A0092B-C50C-407E-A947-70E740481C1C}">
+                          <a14:useLocalDpi xmlns:a14="http://schemas.microsoft.com/office/drawing/2010/main" val="0"/>
+                        </a:ext>
+                      </a:extLst>
+                    </a:blip>
+                    <a:stretch>
+                      <a:fillRect/>
+                    </a:stretch>
+                  </pic:blipFill>
+                  <pic:spPr>
+                    <a:xfrm>
+                      <a:off x="0" y="0"/>
+                      <a:ext cx="5612130" cy="2401570"/>
+                    </a:xfrm>
+                    <a:prstGeom prst="rect">
+                      <a:avLst/>
+                    </a:prstGeom>
+                  </pic:spPr>
+                </pic:pic>
+              </a:graphicData>
+            </a:graphic>
+            <wp14:sizeRelH relativeFrom="page">
+              <wp14:pctWidth>0</wp14:pctWidth>
+            </wp14:sizeRelH>
+            <wp14:sizeRelV relativeFrom="page">
+              <wp14:pctHeight>0</wp14:pctHeight>
+            </wp14:sizeRelV>
+          </wp:anchor>
+        </w:drawing>
+      </w:r>
+    </w:p>
+    <w:p>
+      <w:pPr>
+        <w:tabs>
+          <w:tab w:val="left" w:pos="2513"/>
+        </w:tabs>
+      </w:pPr>
+    </w:p>
+    <w:p>
+      <w:pPr>
+        <w:tabs>
+          <w:tab w:val="left" w:pos="2513"/>
+        </w:tabs>
+      </w:pPr>
+    </w:p>
+    <w:p>
+      <w:pPr>
+        <w:tabs>
+          <w:tab w:val="left" w:pos="2513"/>
+        </w:tabs>
+      </w:pPr>
+    </w:p>
+    <w:p>
+      <w:pPr>
+        <w:tabs>
+          <w:tab w:val="left" w:pos="2513"/>
+        </w:tabs>
+      </w:pPr>
+    </w:p>
+    <w:p>
+      <w:pPr>
+        <w:tabs>
+          <w:tab w:val="left" w:pos="2513"/>
+        </w:tabs>
+      </w:pPr>
+    </w:p>
+    <w:p>
+      <w:pPr>
+        <w:tabs>
+          <w:tab w:val="left" w:pos="2513"/>
+        </w:tabs>
+      </w:pPr>
+    </w:p>
+    <w:p>
+      <w:pPr>
+        <w:tabs>
+          <w:tab w:val="left" w:pos="2513"/>
+        </w:tabs>
+      </w:pPr>
+    </w:p>
+    <w:p>
+      <w:pPr>
+        <w:tabs>
+          <w:tab w:val="left" w:pos="2513"/>
+        </w:tabs>
+      </w:pPr>
+    </w:p>
+    <w:p>
+      <w:pPr>
+        <w:tabs>
+          <w:tab w:val="left" w:pos="2513"/>
+        </w:tabs>
+      </w:pPr>
+    </w:p>
+    <w:p>
+      <w:pPr>
+        <w:tabs>
+          <w:tab w:val="left" w:pos="2513"/>
+        </w:tabs>
+      </w:pPr>
+    </w:p>
+    <w:p>
+      <w:pPr>
+        <w:tabs>
+          <w:tab w:val="left" w:pos="2513"/>
+        </w:tabs>
+      </w:pPr>
+      <w:proofErr w:type="spellStart"/>
+      <w:r>
+        <w:t>Progress-bar.blade.php</w:t>
+      </w:r>
+      <w:proofErr w:type="spellEnd"/>
+    </w:p>
+    <w:p>
+      <w:pPr>
+        <w:tabs>
+          <w:tab w:val="left" w:pos="2513"/>
+        </w:tabs>
+      </w:pPr>
+      <w:r>
+        <w:drawing>
+          <wp:anchor distT="0" distB="0" distL="114300" distR="114300" simplePos="0" relativeHeight="251724800" behindDoc="0" locked="0" layoutInCell="1" allowOverlap="1" wp14:anchorId="0F8E9B8F" wp14:editId="1AA43B6D">
+            <wp:simplePos x="0" y="0"/>
+            <wp:positionH relativeFrom="margin">
+              <wp:posOffset>-1677</wp:posOffset>
+            </wp:positionH>
+            <wp:positionV relativeFrom="paragraph">
+              <wp:posOffset>75134</wp:posOffset>
+            </wp:positionV>
+            <wp:extent cx="5612130" cy="2596515"/>
+            <wp:effectExtent l="0" t="0" r="7620" b="0"/>
+            <wp:wrapNone/>
+            <wp:docPr id="36" name="Imagen 36"/>
+            <wp:cNvGraphicFramePr>
+              <a:graphicFrameLocks xmlns:a="http://schemas.openxmlformats.org/drawingml/2006/main" noChangeAspect="1"/>
+            </wp:cNvGraphicFramePr>
+            <a:graphic xmlns:a="http://schemas.openxmlformats.org/drawingml/2006/main">
+              <a:graphicData uri="http://schemas.openxmlformats.org/drawingml/2006/picture">
+                <pic:pic xmlns:pic="http://schemas.openxmlformats.org/drawingml/2006/picture">
+                  <pic:nvPicPr>
+                    <pic:cNvPr id="1" name=""/>
+                    <pic:cNvPicPr/>
+                  </pic:nvPicPr>
+                  <pic:blipFill>
+                    <a:blip r:embed="rId84">
+                      <a:extLst>
+                        <a:ext uri="{28A0092B-C50C-407E-A947-70E740481C1C}">
+                          <a14:useLocalDpi xmlns:a14="http://schemas.microsoft.com/office/drawing/2010/main" val="0"/>
+                        </a:ext>
+                      </a:extLst>
+                    </a:blip>
+                    <a:stretch>
+                      <a:fillRect/>
+                    </a:stretch>
+                  </pic:blipFill>
+                  <pic:spPr>
+                    <a:xfrm>
+                      <a:off x="0" y="0"/>
+                      <a:ext cx="5612130" cy="2596515"/>
+                    </a:xfrm>
+                    <a:prstGeom prst="rect">
+                      <a:avLst/>
+                    </a:prstGeom>
+                  </pic:spPr>
+                </pic:pic>
+              </a:graphicData>
+            </a:graphic>
+            <wp14:sizeRelH relativeFrom="page">
+              <wp14:pctWidth>0</wp14:pctWidth>
+            </wp14:sizeRelH>
+            <wp14:sizeRelV relativeFrom="page">
+              <wp14:pctHeight>0</wp14:pctHeight>
+            </wp14:sizeRelV>
+          </wp:anchor>
+        </w:drawing>
+      </w:r>
+    </w:p>
+    <w:p>
+      <w:pPr>
+        <w:tabs>
+          <w:tab w:val="left" w:pos="2513"/>
+        </w:tabs>
+      </w:pPr>
+    </w:p>
+    <w:p>
+      <w:pPr>
+        <w:tabs>
+          <w:tab w:val="left" w:pos="2513"/>
+        </w:tabs>
+      </w:pPr>
+    </w:p>
+    <w:p>
+      <w:pPr>
+        <w:tabs>
+          <w:tab w:val="left" w:pos="2513"/>
+        </w:tabs>
+      </w:pPr>
+    </w:p>
+    <w:p>
+      <w:pPr>
+        <w:tabs>
+          <w:tab w:val="left" w:pos="2513"/>
+        </w:tabs>
+      </w:pPr>
+    </w:p>
+    <w:p>
+      <w:pPr>
+        <w:tabs>
+          <w:tab w:val="left" w:pos="2513"/>
+        </w:tabs>
+      </w:pPr>
+    </w:p>
+    <w:p>
+      <w:pPr>
+        <w:tabs>
+          <w:tab w:val="left" w:pos="2513"/>
+        </w:tabs>
+      </w:pPr>
+    </w:p>
+    <w:p>
+      <w:pPr>
+        <w:tabs>
+          <w:tab w:val="left" w:pos="2513"/>
+        </w:tabs>
+      </w:pPr>
+    </w:p>
+    <w:p>
+      <w:pPr>
+        <w:tabs>
+          <w:tab w:val="left" w:pos="2513"/>
+        </w:tabs>
+      </w:pPr>
+    </w:p>
+    <w:p>
+      <w:pPr>
+        <w:tabs>
+          <w:tab w:val="left" w:pos="2513"/>
+        </w:tabs>
+      </w:pPr>
+    </w:p>
+    <w:p>
+      <w:pPr>
+        <w:tabs>
+          <w:tab w:val="left" w:pos="2513"/>
+        </w:tabs>
+      </w:pPr>
+      <w:proofErr w:type="spellStart"/>
+      <w:r>
+        <w:t>Show.blade.php</w:t>
+      </w:r>
+      <w:proofErr w:type="spellEnd"/>
+    </w:p>
+    <w:p>
+      <w:pPr>
+        <w:tabs>
+          <w:tab w:val="left" w:pos="2513"/>
+        </w:tabs>
+      </w:pPr>
+    </w:p>
+    <w:p>
+      <w:pPr>
+        <w:tabs>
+          <w:tab w:val="left" w:pos="2513"/>
+        </w:tabs>
+      </w:pPr>
+      <w:r>
+        <w:drawing>
+          <wp:anchor distT="0" distB="0" distL="114300" distR="114300" simplePos="0" relativeHeight="251723776" behindDoc="0" locked="0" layoutInCell="1" allowOverlap="1" wp14:anchorId="6A861519" wp14:editId="428E341F">
+            <wp:simplePos x="0" y="0"/>
+            <wp:positionH relativeFrom="margin">
+              <wp:align>left</wp:align>
+            </wp:positionH>
+            <wp:positionV relativeFrom="paragraph">
+              <wp:posOffset>9680</wp:posOffset>
+            </wp:positionV>
+            <wp:extent cx="4339680" cy="1431985"/>
+            <wp:effectExtent l="0" t="0" r="3810" b="0"/>
+            <wp:wrapNone/>
+            <wp:docPr id="35" name="Imagen 35"/>
+            <wp:cNvGraphicFramePr>
+              <a:graphicFrameLocks xmlns:a="http://schemas.openxmlformats.org/drawingml/2006/main" noChangeAspect="1"/>
+            </wp:cNvGraphicFramePr>
+            <a:graphic xmlns:a="http://schemas.openxmlformats.org/drawingml/2006/main">
+              <a:graphicData uri="http://schemas.openxmlformats.org/drawingml/2006/picture">
+                <pic:pic xmlns:pic="http://schemas.openxmlformats.org/drawingml/2006/picture">
+                  <pic:nvPicPr>
+                    <pic:cNvPr id="1" name=""/>
+                    <pic:cNvPicPr/>
+                  </pic:nvPicPr>
+                  <pic:blipFill>
+                    <a:blip r:embed="rId85">
+                      <a:extLst>
+                        <a:ext uri="{28A0092B-C50C-407E-A947-70E740481C1C}">
+                          <a14:useLocalDpi xmlns:a14="http://schemas.microsoft.com/office/drawing/2010/main" val="0"/>
+                        </a:ext>
+                      </a:extLst>
+                    </a:blip>
+                    <a:stretch>
+                      <a:fillRect/>
+                    </a:stretch>
+                  </pic:blipFill>
+                  <pic:spPr>
+                    <a:xfrm>
+                      <a:off x="0" y="0"/>
+                      <a:ext cx="4348111" cy="1434767"/>
+                    </a:xfrm>
+                    <a:prstGeom prst="rect">
+                      <a:avLst/>
+                    </a:prstGeom>
+                  </pic:spPr>
+                </pic:pic>
+              </a:graphicData>
+            </a:graphic>
+            <wp14:sizeRelH relativeFrom="page">
+              <wp14:pctWidth>0</wp14:pctWidth>
+            </wp14:sizeRelH>
+            <wp14:sizeRelV relativeFrom="page">
+              <wp14:pctHeight>0</wp14:pctHeight>
+            </wp14:sizeRelV>
+          </wp:anchor>
+        </w:drawing>
+      </w:r>
+    </w:p>
+    <w:p>
+      <w:pPr>
+        <w:tabs>
+          <w:tab w:val="left" w:pos="2513"/>
+        </w:tabs>
+      </w:pPr>
+    </w:p>
+    <w:p>
+      <w:pPr>
+        <w:tabs>
+          <w:tab w:val="left" w:pos="2513"/>
+        </w:tabs>
+      </w:pPr>
+    </w:p>
+    <w:p>
+      <w:pPr>
+        <w:tabs>
+          <w:tab w:val="left" w:pos="2513"/>
+        </w:tabs>
+      </w:pPr>
+      <w:proofErr w:type="spellStart"/>
+      <w:r>
+        <w:lastRenderedPageBreak/>
+        <w:t>Stars.blade.php</w:t>
+      </w:r>
+      <w:proofErr w:type="spellEnd"/>
+    </w:p>
+    <w:p>
+      <w:pPr>
+        <w:tabs>
+          <w:tab w:val="left" w:pos="2513"/>
+        </w:tabs>
+      </w:pPr>
+      <w:r>
+        <w:drawing>
+          <wp:anchor distT="0" distB="0" distL="114300" distR="114300" simplePos="0" relativeHeight="251722752" behindDoc="0" locked="0" layoutInCell="1" allowOverlap="1" wp14:anchorId="5F93E90A" wp14:editId="633EEE88">
+            <wp:simplePos x="0" y="0"/>
+            <wp:positionH relativeFrom="margin">
+              <wp:posOffset>-1809</wp:posOffset>
+            </wp:positionH>
+            <wp:positionV relativeFrom="paragraph">
+              <wp:posOffset>13000</wp:posOffset>
+            </wp:positionV>
+            <wp:extent cx="5612130" cy="2936240"/>
+            <wp:effectExtent l="0" t="0" r="7620" b="0"/>
+            <wp:wrapNone/>
+            <wp:docPr id="34" name="Imagen 34"/>
+            <wp:cNvGraphicFramePr>
+              <a:graphicFrameLocks xmlns:a="http://schemas.openxmlformats.org/drawingml/2006/main" noChangeAspect="1"/>
+            </wp:cNvGraphicFramePr>
+            <a:graphic xmlns:a="http://schemas.openxmlformats.org/drawingml/2006/main">
+              <a:graphicData uri="http://schemas.openxmlformats.org/drawingml/2006/picture">
+                <pic:pic xmlns:pic="http://schemas.openxmlformats.org/drawingml/2006/picture">
+                  <pic:nvPicPr>
+                    <pic:cNvPr id="1" name=""/>
+                    <pic:cNvPicPr/>
+                  </pic:nvPicPr>
+                  <pic:blipFill>
+                    <a:blip r:embed="rId86">
+                      <a:extLst>
+                        <a:ext uri="{28A0092B-C50C-407E-A947-70E740481C1C}">
+                          <a14:useLocalDpi xmlns:a14="http://schemas.microsoft.com/office/drawing/2010/main" val="0"/>
+                        </a:ext>
+                      </a:extLst>
+                    </a:blip>
+                    <a:stretch>
+                      <a:fillRect/>
+                    </a:stretch>
+                  </pic:blipFill>
+                  <pic:spPr>
+                    <a:xfrm>
+                      <a:off x="0" y="0"/>
+                      <a:ext cx="5612130" cy="2936240"/>
+                    </a:xfrm>
+                    <a:prstGeom prst="rect">
+                      <a:avLst/>
+                    </a:prstGeom>
+                  </pic:spPr>
+                </pic:pic>
+              </a:graphicData>
+            </a:graphic>
+            <wp14:sizeRelH relativeFrom="page">
+              <wp14:pctWidth>0</wp14:pctWidth>
+            </wp14:sizeRelH>
+            <wp14:sizeRelV relativeFrom="page">
+              <wp14:pctHeight>0</wp14:pctHeight>
+            </wp14:sizeRelV>
+          </wp:anchor>
+        </w:drawing>
+      </w:r>
+    </w:p>
+    <w:p>
+      <w:pPr>
+        <w:tabs>
+          <w:tab w:val="left" w:pos="2513"/>
+        </w:tabs>
+      </w:pPr>
+    </w:p>
+    <w:p>
+      <w:pPr>
+        <w:tabs>
+          <w:tab w:val="left" w:pos="2513"/>
+        </w:tabs>
+      </w:pPr>
+    </w:p>
+    <w:p>
+      <w:pPr>
+        <w:tabs>
+          <w:tab w:val="left" w:pos="2513"/>
+        </w:tabs>
+      </w:pPr>
+    </w:p>
+    <w:p>
+      <w:pPr>
+        <w:tabs>
+          <w:tab w:val="left" w:pos="2513"/>
+        </w:tabs>
+      </w:pPr>
+    </w:p>
+    <w:p>
+      <w:pPr>
+        <w:tabs>
+          <w:tab w:val="left" w:pos="2513"/>
+        </w:tabs>
+      </w:pPr>
+    </w:p>
+    <w:p>
+      <w:pPr>
+        <w:tabs>
+          <w:tab w:val="left" w:pos="2513"/>
+        </w:tabs>
+      </w:pPr>
+    </w:p>
+    <w:p>
+      <w:pPr>
+        <w:tabs>
+          <w:tab w:val="left" w:pos="2513"/>
+        </w:tabs>
+      </w:pPr>
+    </w:p>
+    <w:p>
+      <w:pPr>
+        <w:tabs>
+          <w:tab w:val="left" w:pos="2513"/>
+        </w:tabs>
+      </w:pPr>
+    </w:p>
+    <w:p>
+      <w:pPr>
+        <w:tabs>
+          <w:tab w:val="left" w:pos="2513"/>
+        </w:tabs>
+      </w:pPr>
+    </w:p>
+    <w:p>
+      <w:pPr>
+        <w:tabs>
+          <w:tab w:val="left" w:pos="2513"/>
+        </w:tabs>
+      </w:pPr>
+    </w:p>
+    <w:p>
+      <w:pPr>
+        <w:tabs>
+          <w:tab w:val="left" w:pos="2513"/>
+        </w:tabs>
+      </w:pPr>
+      <w:proofErr w:type="spellStart"/>
+      <w:r>
+        <w:t>Course.php</w:t>
+      </w:r>
+      <w:proofErr w:type="spellEnd"/>
+    </w:p>
+    <w:p>
+      <w:pPr>
+        <w:tabs>
+          <w:tab w:val="left" w:pos="2513"/>
+        </w:tabs>
+      </w:pPr>
+      <w:r>
+        <w:drawing>
+          <wp:anchor distT="0" distB="0" distL="114300" distR="114300" simplePos="0" relativeHeight="251720704" behindDoc="0" locked="0" layoutInCell="1" allowOverlap="1" wp14:anchorId="61A4C4B0" wp14:editId="1D69FC70">
+            <wp:simplePos x="0" y="0"/>
+            <wp:positionH relativeFrom="column">
+              <wp:posOffset>-1833</wp:posOffset>
+            </wp:positionH>
+            <wp:positionV relativeFrom="paragraph">
+              <wp:posOffset>144</wp:posOffset>
+            </wp:positionV>
+            <wp:extent cx="5612130" cy="1908175"/>
+            <wp:effectExtent l="0" t="0" r="7620" b="0"/>
+            <wp:wrapNone/>
+            <wp:docPr id="32" name="Imagen 32"/>
+            <wp:cNvGraphicFramePr>
+              <a:graphicFrameLocks xmlns:a="http://schemas.openxmlformats.org/drawingml/2006/main" noChangeAspect="1"/>
+            </wp:cNvGraphicFramePr>
+            <a:graphic xmlns:a="http://schemas.openxmlformats.org/drawingml/2006/main">
+              <a:graphicData uri="http://schemas.openxmlformats.org/drawingml/2006/picture">
+                <pic:pic xmlns:pic="http://schemas.openxmlformats.org/drawingml/2006/picture">
+                  <pic:nvPicPr>
+                    <pic:cNvPr id="1" name=""/>
+                    <pic:cNvPicPr/>
+                  </pic:nvPicPr>
+                  <pic:blipFill>
+                    <a:blip r:embed="rId87">
+                      <a:extLst>
+                        <a:ext uri="{28A0092B-C50C-407E-A947-70E740481C1C}">
+                          <a14:useLocalDpi xmlns:a14="http://schemas.microsoft.com/office/drawing/2010/main" val="0"/>
+                        </a:ext>
+                      </a:extLst>
+                    </a:blip>
+                    <a:stretch>
+                      <a:fillRect/>
+                    </a:stretch>
+                  </pic:blipFill>
+                  <pic:spPr>
+                    <a:xfrm>
+                      <a:off x="0" y="0"/>
+                      <a:ext cx="5612130" cy="1908175"/>
+                    </a:xfrm>
+                    <a:prstGeom prst="rect">
+                      <a:avLst/>
+                    </a:prstGeom>
+                  </pic:spPr>
+                </pic:pic>
+              </a:graphicData>
+            </a:graphic>
+            <wp14:sizeRelH relativeFrom="page">
+              <wp14:pctWidth>0</wp14:pctWidth>
+            </wp14:sizeRelH>
+            <wp14:sizeRelV relativeFrom="page">
+              <wp14:pctHeight>0</wp14:pctHeight>
+            </wp14:sizeRelV>
+          </wp:anchor>
+        </w:drawing>
+      </w:r>
+    </w:p>
+    <w:p/>
+    <w:p/>
+    <w:p/>
+    <w:p/>
+    <w:p/>
+    <w:p/>
+    <w:p/>
+    <w:p>
+      <w:pPr>
+        <w:ind w:firstLine="708"/>
+      </w:pPr>
+      <w:r>
+        <w:drawing>
+          <wp:anchor distT="0" distB="0" distL="114300" distR="114300" simplePos="0" relativeHeight="251721728" behindDoc="0" locked="0" layoutInCell="1" allowOverlap="1" wp14:anchorId="02141356" wp14:editId="1497B40D">
+            <wp:simplePos x="0" y="0"/>
+            <wp:positionH relativeFrom="margin">
+              <wp:align>left</wp:align>
+            </wp:positionH>
+            <wp:positionV relativeFrom="paragraph">
+              <wp:posOffset>103505</wp:posOffset>
+            </wp:positionV>
+            <wp:extent cx="3886200" cy="1009650"/>
+            <wp:effectExtent l="0" t="0" r="0" b="0"/>
+            <wp:wrapNone/>
+            <wp:docPr id="33" name="Imagen 33"/>
+            <wp:cNvGraphicFramePr>
+              <a:graphicFrameLocks xmlns:a="http://schemas.openxmlformats.org/drawingml/2006/main" noChangeAspect="1"/>
+            </wp:cNvGraphicFramePr>
+            <a:graphic xmlns:a="http://schemas.openxmlformats.org/drawingml/2006/main">
+              <a:graphicData uri="http://schemas.openxmlformats.org/drawingml/2006/picture">
+                <pic:pic xmlns:pic="http://schemas.openxmlformats.org/drawingml/2006/picture">
+                  <pic:nvPicPr>
+                    <pic:cNvPr id="1" name=""/>
+                    <pic:cNvPicPr/>
+                  </pic:nvPicPr>
+                  <pic:blipFill>
+                    <a:blip r:embed="rId88">
+                      <a:extLst>
+                        <a:ext uri="{28A0092B-C50C-407E-A947-70E740481C1C}">
+                          <a14:useLocalDpi xmlns:a14="http://schemas.microsoft.com/office/drawing/2010/main" val="0"/>
+                        </a:ext>
+                      </a:extLst>
+                    </a:blip>
+                    <a:stretch>
+                      <a:fillRect/>
+                    </a:stretch>
+                  </pic:blipFill>
+                  <pic:spPr>
+                    <a:xfrm>
+                      <a:off x="0" y="0"/>
+                      <a:ext cx="3886200" cy="1009650"/>
+                    </a:xfrm>
+                    <a:prstGeom prst="rect">
+                      <a:avLst/>
+                    </a:prstGeom>
+                  </pic:spPr>
+                </pic:pic>
+              </a:graphicData>
+            </a:graphic>
+            <wp14:sizeRelH relativeFrom="page">
+              <wp14:pctWidth>0</wp14:pctWidth>
+            </wp14:sizeRelH>
+            <wp14:sizeRelV relativeFrom="page">
+              <wp14:pctHeight>0</wp14:pctHeight>
+            </wp14:sizeRelV>
+          </wp:anchor>
+        </w:drawing>
+      </w:r>
+    </w:p>
+    <w:p/>
+    <w:p/>
+    <w:p/>
+    <w:p/>
+    <w:p/>
+    <w:p>
+      <w:pPr>
+        <w:tabs>
+          <w:tab w:val="left" w:pos="3097"/>
+        </w:tabs>
+      </w:pPr>
+      <w:r>
+        <w:tab/>
+      </w:r>
+    </w:p>
+    <w:p>
+      <w:pPr>
+        <w:tabs>
+          <w:tab w:val="left" w:pos="3097"/>
+        </w:tabs>
+      </w:pPr>
+    </w:p>
+    <w:p>
+      <w:pPr>
+        <w:tabs>
+          <w:tab w:val="left" w:pos="3097"/>
         </w:tabs>
       </w:pPr>
     </w:p>

</xml_diff>

<commit_message>
iniciando editar y eliminar reseñas#
</commit_message>
<xml_diff>
--- a/DOCUMENTACION/AVANZE MODULOS 8-11 (Recuperado automáticamente).docx
+++ b/DOCUMENTACION/AVANZE MODULOS 8-11 (Recuperado automáticamente).docx
@@ -31152,13 +31152,13 @@
     <w:p>
       <w:r>
         <w:drawing>
-          <wp:anchor distT="0" distB="0" distL="114300" distR="114300" simplePos="0" relativeHeight="251715584" behindDoc="0" locked="0" layoutInCell="1" allowOverlap="1" wp14:anchorId="2D05055F" wp14:editId="0FA8FEC4">
+          <wp:anchor distT="0" distB="0" distL="114300" distR="114300" simplePos="0" relativeHeight="251715584" behindDoc="0" locked="0" layoutInCell="1" allowOverlap="1" wp14:anchorId="2D05055F" wp14:editId="59B3F4B9">
             <wp:simplePos x="0" y="0"/>
             <wp:positionH relativeFrom="margin">
-              <wp:align>right</wp:align>
+              <wp:posOffset>-93884</wp:posOffset>
             </wp:positionH>
             <wp:positionV relativeFrom="paragraph">
-              <wp:posOffset>11622</wp:posOffset>
+              <wp:posOffset>166705</wp:posOffset>
             </wp:positionV>
             <wp:extent cx="5612130" cy="2543175"/>
             <wp:effectExtent l="0" t="0" r="7620" b="9525"/>
@@ -32371,6 +32371,105 @@
           <w:tab w:val="left" w:pos="3097"/>
         </w:tabs>
       </w:pPr>
+    </w:p>
+    <w:p>
+      <w:pPr>
+        <w:tabs>
+          <w:tab w:val="left" w:pos="3097"/>
+        </w:tabs>
+        <w:rPr>
+          <w:b/>
+          <w:bCs/>
+        </w:rPr>
+      </w:pPr>
+      <w:r>
+        <w:rPr>
+          <w:rFonts w:ascii="Segoe UI Emoji" w:hAnsi="Segoe UI Emoji" w:cs="Segoe UI Emoji"/>
+          <w:b/>
+          <w:bCs/>
+        </w:rPr>
+        <w:lastRenderedPageBreak/>
+        <w:t>📌</w:t>
+      </w:r>
+      <w:r>
+        <w:rPr>
+          <w:b/>
+          <w:bCs/>
+        </w:rPr>
+        <w:t xml:space="preserve"> ¿Qué hace shrink-0?</w:t>
+      </w:r>
+    </w:p>
+    <w:p>
+      <w:pPr>
+        <w:tabs>
+          <w:tab w:val="left" w:pos="3097"/>
+        </w:tabs>
+      </w:pPr>
+      <w:r>
+        <w:t xml:space="preserve">Evita que el elemento </w:t>
+      </w:r>
+      <w:r>
+        <w:rPr>
+          <w:b/>
+          <w:bCs/>
+        </w:rPr>
+        <w:t>se encoja (</w:t>
+      </w:r>
+      <w:proofErr w:type="spellStart"/>
+      <w:r>
+        <w:rPr>
+          <w:b/>
+          <w:bCs/>
+        </w:rPr>
+        <w:t>shrink</w:t>
+      </w:r>
+      <w:proofErr w:type="spellEnd"/>
+      <w:r>
+        <w:rPr>
+          <w:b/>
+          <w:bCs/>
+        </w:rPr>
+        <w:t>)</w:t>
+      </w:r>
+      <w:r>
+        <w:t xml:space="preserve"> cuando el espacio disponible es limitado.</w:t>
+      </w:r>
+    </w:p>
+    <w:p>
+      <w:pPr>
+        <w:tabs>
+          <w:tab w:val="left" w:pos="3097"/>
+        </w:tabs>
+      </w:pPr>
+      <w:r>
+        <w:t xml:space="preserve">En </w:t>
+      </w:r>
+      <w:proofErr w:type="spellStart"/>
+      <w:r>
+        <w:t>flexbox</w:t>
+      </w:r>
+      <w:proofErr w:type="spellEnd"/>
+      <w:r>
+        <w:t xml:space="preserve">, los elementos por defecto tienen </w:t>
+      </w:r>
+      <w:proofErr w:type="spellStart"/>
+      <w:r>
+        <w:t>flex-shrink</w:t>
+      </w:r>
+      <w:proofErr w:type="spellEnd"/>
+      <w:r>
+        <w:t xml:space="preserve">: 1, lo que significa que </w:t>
+      </w:r>
+      <w:r>
+        <w:rPr>
+          <w:b/>
+          <w:bCs/>
+        </w:rPr>
+        <w:t>pueden reducir su tamaño</w:t>
+      </w:r>
+      <w:r>
+        <w:t xml:space="preserve"> si el contenedor se queda sin espacio.</w:t>
+      </w:r>
     </w:p>
     <w:p>
       <w:pPr>
@@ -34834,7 +34933,6 @@
   <w:style w:type="character" w:default="1" w:styleId="Fuentedeprrafopredeter">
     <w:name w:val="Default Paragraph Font"/>
     <w:uiPriority w:val="1"/>
-    <w:semiHidden/>
     <w:unhideWhenUsed/>
   </w:style>
   <w:style w:type="table" w:default="1" w:styleId="Tablanormal">

</xml_diff>